<commit_message>
added methods and properties to classes
</commit_message>
<xml_diff>
--- a/NFLproject/NFLprojectRequirements.docx
+++ b/NFLproject/NFLprojectRequirements.docx
@@ -104,14 +104,16 @@
         <w:spacing w:after="0" w:line="210" w:lineRule="atLeast"/>
         <w:rPr>
           <w:rFonts w:ascii="Courier New" w:eastAsia="Times New Roman" w:hAnsi="Courier New" w:cs="Courier New"/>
-          <w:color w:val="555459"/>
-          <w:sz w:val="20"/>
-          <w:szCs w:val="20"/>
-        </w:rPr>
-      </w:pPr>
-      <w:r>
-        <w:rPr>
-          <w:rFonts w:ascii="Courier New" w:eastAsia="Times New Roman" w:hAnsi="Courier New" w:cs="Courier New"/>
+          <w:strike/>
+          <w:color w:val="555459"/>
+          <w:sz w:val="20"/>
+          <w:szCs w:val="20"/>
+        </w:rPr>
+      </w:pPr>
+      <w:r>
+        <w:rPr>
+          <w:rFonts w:ascii="Courier New" w:eastAsia="Times New Roman" w:hAnsi="Courier New" w:cs="Courier New"/>
+          <w:strike/>
           <w:color w:val="555459"/>
           <w:sz w:val="20"/>
           <w:szCs w:val="20"/>
@@ -151,6 +153,7 @@
       <w:r>
         <w:rPr>
           <w:rFonts w:ascii="Courier New" w:eastAsia="Times New Roman" w:hAnsi="Courier New" w:cs="Courier New"/>
+          <w:strike/>
           <w:color w:val="555459"/>
           <w:sz w:val="20"/>
           <w:szCs w:val="20"/>
@@ -236,827 +239,876 @@
         </w:rPr>
         <w:tab/>
         <w:t>Has a roster</w:t>
-      </w:r>
-    </w:p>
-    <w:p>
-      <w:pPr>
-        <w:shd w:val="clear" w:color="auto" w:fill="FFFFFF"/>
-        <w:tabs>
-          <w:tab w:val="left" w:pos="916"/>
-          <w:tab w:val="left" w:pos="1832"/>
-          <w:tab w:val="left" w:pos="2748"/>
-          <w:tab w:val="left" w:pos="3664"/>
-          <w:tab w:val="left" w:pos="4580"/>
-          <w:tab w:val="left" w:pos="5496"/>
-          <w:tab w:val="left" w:pos="6412"/>
-          <w:tab w:val="left" w:pos="7328"/>
-          <w:tab w:val="left" w:pos="8244"/>
-          <w:tab w:val="left" w:pos="9160"/>
-          <w:tab w:val="left" w:pos="10076"/>
-          <w:tab w:val="left" w:pos="10992"/>
-          <w:tab w:val="left" w:pos="11908"/>
-          <w:tab w:val="left" w:pos="12824"/>
-          <w:tab w:val="left" w:pos="13740"/>
-          <w:tab w:val="left" w:pos="14656"/>
-        </w:tabs>
-        <w:spacing w:after="0" w:line="210" w:lineRule="atLeast"/>
-        <w:rPr>
-          <w:rFonts w:ascii="Courier New" w:eastAsia="Times New Roman" w:hAnsi="Courier New" w:cs="Courier New"/>
-          <w:color w:val="555459"/>
-          <w:sz w:val="20"/>
-          <w:szCs w:val="20"/>
-        </w:rPr>
-      </w:pPr>
-      <w:r>
-        <w:rPr>
-          <w:rFonts w:ascii="Courier New" w:eastAsia="Times New Roman" w:hAnsi="Courier New" w:cs="Courier New"/>
-          <w:color w:val="555459"/>
-          <w:sz w:val="20"/>
-          <w:szCs w:val="20"/>
-        </w:rPr>
-        <w:tab/>
-        <w:t>Points field (statistic)</w:t>
-      </w:r>
-    </w:p>
-    <w:p>
-      <w:pPr>
-        <w:shd w:val="clear" w:color="auto" w:fill="FFFFFF"/>
-        <w:tabs>
-          <w:tab w:val="left" w:pos="916"/>
-          <w:tab w:val="left" w:pos="1832"/>
-          <w:tab w:val="left" w:pos="2748"/>
-          <w:tab w:val="left" w:pos="3664"/>
-          <w:tab w:val="left" w:pos="4580"/>
-          <w:tab w:val="left" w:pos="5496"/>
-          <w:tab w:val="left" w:pos="6412"/>
-          <w:tab w:val="left" w:pos="7328"/>
-          <w:tab w:val="left" w:pos="8244"/>
-          <w:tab w:val="left" w:pos="9160"/>
-          <w:tab w:val="left" w:pos="10076"/>
-          <w:tab w:val="left" w:pos="10992"/>
-          <w:tab w:val="left" w:pos="11908"/>
-          <w:tab w:val="left" w:pos="12824"/>
-          <w:tab w:val="left" w:pos="13740"/>
-          <w:tab w:val="left" w:pos="14656"/>
-        </w:tabs>
-        <w:spacing w:after="0" w:line="210" w:lineRule="atLeast"/>
-        <w:rPr>
-          <w:rFonts w:ascii="Courier New" w:eastAsia="Times New Roman" w:hAnsi="Courier New" w:cs="Courier New"/>
-          <w:color w:val="555459"/>
-          <w:sz w:val="20"/>
-          <w:szCs w:val="20"/>
-        </w:rPr>
-      </w:pPr>
-      <w:r>
-        <w:rPr>
-          <w:rFonts w:ascii="Courier New" w:eastAsia="Times New Roman" w:hAnsi="Courier New" w:cs="Courier New"/>
-          <w:color w:val="555459"/>
-          <w:sz w:val="20"/>
-          <w:szCs w:val="20"/>
-        </w:rPr>
-        <w:tab/>
-        <w:t>Points Allowed field (statistic)</w:t>
-      </w:r>
-    </w:p>
-    <w:p>
-      <w:pPr>
-        <w:shd w:val="clear" w:color="auto" w:fill="FFFFFF"/>
-        <w:tabs>
-          <w:tab w:val="left" w:pos="916"/>
-          <w:tab w:val="left" w:pos="1832"/>
-          <w:tab w:val="left" w:pos="2748"/>
-          <w:tab w:val="left" w:pos="3664"/>
-          <w:tab w:val="left" w:pos="4580"/>
-          <w:tab w:val="left" w:pos="5496"/>
-          <w:tab w:val="left" w:pos="6412"/>
-          <w:tab w:val="left" w:pos="7328"/>
-          <w:tab w:val="left" w:pos="8244"/>
-          <w:tab w:val="left" w:pos="9160"/>
-          <w:tab w:val="left" w:pos="10076"/>
-          <w:tab w:val="left" w:pos="10992"/>
-          <w:tab w:val="left" w:pos="11908"/>
-          <w:tab w:val="left" w:pos="12824"/>
-          <w:tab w:val="left" w:pos="13740"/>
-          <w:tab w:val="left" w:pos="14656"/>
-        </w:tabs>
-        <w:spacing w:after="0" w:line="210" w:lineRule="atLeast"/>
-        <w:rPr>
-          <w:rFonts w:ascii="Courier New" w:eastAsia="Times New Roman" w:hAnsi="Courier New" w:cs="Courier New"/>
-          <w:color w:val="555459"/>
-          <w:sz w:val="20"/>
-          <w:szCs w:val="20"/>
-        </w:rPr>
-      </w:pPr>
-      <w:r>
-        <w:rPr>
-          <w:rFonts w:ascii="Courier New" w:eastAsia="Times New Roman" w:hAnsi="Courier New" w:cs="Courier New"/>
-          <w:color w:val="555459"/>
-          <w:sz w:val="20"/>
-          <w:szCs w:val="20"/>
-        </w:rPr>
-        <w:tab/>
-        <w:t>Touchdowns field (statistic)</w:t>
-      </w:r>
-    </w:p>
-    <w:p>
-      <w:pPr>
-        <w:shd w:val="clear" w:color="auto" w:fill="FFFFFF"/>
-        <w:tabs>
-          <w:tab w:val="left" w:pos="916"/>
-          <w:tab w:val="left" w:pos="1832"/>
-          <w:tab w:val="left" w:pos="2748"/>
-          <w:tab w:val="left" w:pos="3664"/>
-          <w:tab w:val="left" w:pos="4580"/>
-          <w:tab w:val="left" w:pos="5496"/>
-          <w:tab w:val="left" w:pos="6412"/>
-          <w:tab w:val="left" w:pos="7328"/>
-          <w:tab w:val="left" w:pos="8244"/>
-          <w:tab w:val="left" w:pos="9160"/>
-          <w:tab w:val="left" w:pos="10076"/>
-          <w:tab w:val="left" w:pos="10992"/>
-          <w:tab w:val="left" w:pos="11908"/>
-          <w:tab w:val="left" w:pos="12824"/>
-          <w:tab w:val="left" w:pos="13740"/>
-          <w:tab w:val="left" w:pos="14656"/>
-        </w:tabs>
-        <w:spacing w:after="0" w:line="210" w:lineRule="atLeast"/>
-        <w:rPr>
-          <w:rFonts w:ascii="Courier New" w:eastAsia="Times New Roman" w:hAnsi="Courier New" w:cs="Courier New"/>
-          <w:color w:val="555459"/>
-          <w:sz w:val="20"/>
-          <w:szCs w:val="20"/>
-        </w:rPr>
-      </w:pPr>
-      <w:r>
-        <w:rPr>
-          <w:rFonts w:ascii="Courier New" w:eastAsia="Times New Roman" w:hAnsi="Courier New" w:cs="Courier New"/>
-          <w:color w:val="555459"/>
-          <w:sz w:val="20"/>
-          <w:szCs w:val="20"/>
-        </w:rPr>
-        <w:tab/>
-        <w:t>Interceptions field (statistic)</w:t>
-      </w:r>
-    </w:p>
-    <w:p>
-      <w:pPr>
-        <w:shd w:val="clear" w:color="auto" w:fill="FFFFFF"/>
-        <w:tabs>
-          <w:tab w:val="left" w:pos="916"/>
-          <w:tab w:val="left" w:pos="1832"/>
-          <w:tab w:val="left" w:pos="2748"/>
-          <w:tab w:val="left" w:pos="3664"/>
-          <w:tab w:val="left" w:pos="4580"/>
-          <w:tab w:val="left" w:pos="5496"/>
-          <w:tab w:val="left" w:pos="6412"/>
-          <w:tab w:val="left" w:pos="7328"/>
-          <w:tab w:val="left" w:pos="8244"/>
-          <w:tab w:val="left" w:pos="9160"/>
-          <w:tab w:val="left" w:pos="10076"/>
-          <w:tab w:val="left" w:pos="10992"/>
-          <w:tab w:val="left" w:pos="11908"/>
-          <w:tab w:val="left" w:pos="12824"/>
-          <w:tab w:val="left" w:pos="13740"/>
-          <w:tab w:val="left" w:pos="14656"/>
-        </w:tabs>
-        <w:spacing w:after="0" w:line="210" w:lineRule="atLeast"/>
-        <w:rPr>
-          <w:rFonts w:ascii="Courier New" w:eastAsia="Times New Roman" w:hAnsi="Courier New" w:cs="Courier New"/>
-          <w:color w:val="555459"/>
-          <w:sz w:val="20"/>
-          <w:szCs w:val="20"/>
-        </w:rPr>
-      </w:pPr>
-      <w:r>
-        <w:rPr>
-          <w:rFonts w:ascii="Courier New" w:eastAsia="Times New Roman" w:hAnsi="Courier New" w:cs="Courier New"/>
-          <w:color w:val="555459"/>
-          <w:sz w:val="20"/>
-          <w:szCs w:val="20"/>
-        </w:rPr>
-        <w:tab/>
-        <w:t>Sacks field (statistic)</w:t>
-      </w:r>
-    </w:p>
-    <w:p>
-      <w:pPr>
-        <w:shd w:val="clear" w:color="auto" w:fill="FFFFFF"/>
-        <w:tabs>
-          <w:tab w:val="left" w:pos="916"/>
-          <w:tab w:val="left" w:pos="1832"/>
-          <w:tab w:val="left" w:pos="2748"/>
-          <w:tab w:val="left" w:pos="3664"/>
-          <w:tab w:val="left" w:pos="4580"/>
-          <w:tab w:val="left" w:pos="5496"/>
-          <w:tab w:val="left" w:pos="6412"/>
-          <w:tab w:val="left" w:pos="7328"/>
-          <w:tab w:val="left" w:pos="8244"/>
-          <w:tab w:val="left" w:pos="9160"/>
-          <w:tab w:val="left" w:pos="10076"/>
-          <w:tab w:val="left" w:pos="10992"/>
-          <w:tab w:val="left" w:pos="11908"/>
-          <w:tab w:val="left" w:pos="12824"/>
-          <w:tab w:val="left" w:pos="13740"/>
-          <w:tab w:val="left" w:pos="14656"/>
-        </w:tabs>
-        <w:spacing w:after="0" w:line="210" w:lineRule="atLeast"/>
-        <w:rPr>
-          <w:rFonts w:ascii="Courier New" w:eastAsia="Times New Roman" w:hAnsi="Courier New" w:cs="Courier New"/>
-          <w:color w:val="555459"/>
-          <w:sz w:val="20"/>
-          <w:szCs w:val="20"/>
-        </w:rPr>
-      </w:pPr>
-      <w:r>
-        <w:rPr>
-          <w:rFonts w:ascii="Courier New" w:eastAsia="Times New Roman" w:hAnsi="Courier New" w:cs="Courier New"/>
-          <w:color w:val="555459"/>
-          <w:sz w:val="20"/>
-          <w:szCs w:val="20"/>
-        </w:rPr>
-        <w:tab/>
-        <w:t>Use properties to access fields</w:t>
-      </w:r>
-    </w:p>
-    <w:p>
-      <w:pPr>
-        <w:shd w:val="clear" w:color="auto" w:fill="FFFFFF"/>
-        <w:tabs>
-          <w:tab w:val="left" w:pos="916"/>
-          <w:tab w:val="left" w:pos="1832"/>
-          <w:tab w:val="left" w:pos="2748"/>
-          <w:tab w:val="left" w:pos="3664"/>
-          <w:tab w:val="left" w:pos="4580"/>
-          <w:tab w:val="left" w:pos="5496"/>
-          <w:tab w:val="left" w:pos="6412"/>
-          <w:tab w:val="left" w:pos="7328"/>
-          <w:tab w:val="left" w:pos="8244"/>
-          <w:tab w:val="left" w:pos="9160"/>
-          <w:tab w:val="left" w:pos="10076"/>
-          <w:tab w:val="left" w:pos="10992"/>
-          <w:tab w:val="left" w:pos="11908"/>
-          <w:tab w:val="left" w:pos="12824"/>
-          <w:tab w:val="left" w:pos="13740"/>
-          <w:tab w:val="left" w:pos="14656"/>
-        </w:tabs>
-        <w:spacing w:after="0" w:line="210" w:lineRule="atLeast"/>
-        <w:rPr>
-          <w:rFonts w:ascii="Courier New" w:eastAsia="Times New Roman" w:hAnsi="Courier New" w:cs="Courier New"/>
-          <w:color w:val="555459"/>
-          <w:sz w:val="20"/>
-          <w:szCs w:val="20"/>
-        </w:rPr>
-      </w:pPr>
-      <w:r>
-        <w:rPr>
-          <w:rFonts w:ascii="Courier New" w:eastAsia="Times New Roman" w:hAnsi="Courier New" w:cs="Courier New"/>
-          <w:color w:val="555459"/>
-          <w:sz w:val="20"/>
-          <w:szCs w:val="20"/>
-        </w:rPr>
-        <w:t>Roster</w:t>
-      </w:r>
-    </w:p>
-    <w:p>
-      <w:pPr>
-        <w:shd w:val="clear" w:color="auto" w:fill="FFFFFF"/>
-        <w:tabs>
-          <w:tab w:val="left" w:pos="916"/>
-          <w:tab w:val="left" w:pos="1832"/>
-          <w:tab w:val="left" w:pos="2748"/>
-          <w:tab w:val="left" w:pos="3664"/>
-          <w:tab w:val="left" w:pos="4580"/>
-          <w:tab w:val="left" w:pos="5496"/>
-          <w:tab w:val="left" w:pos="6412"/>
-          <w:tab w:val="left" w:pos="7328"/>
-          <w:tab w:val="left" w:pos="8244"/>
-          <w:tab w:val="left" w:pos="9160"/>
-          <w:tab w:val="left" w:pos="10076"/>
-          <w:tab w:val="left" w:pos="10992"/>
-          <w:tab w:val="left" w:pos="11908"/>
-          <w:tab w:val="left" w:pos="12824"/>
-          <w:tab w:val="left" w:pos="13740"/>
-          <w:tab w:val="left" w:pos="14656"/>
-        </w:tabs>
-        <w:spacing w:after="0" w:line="210" w:lineRule="atLeast"/>
-        <w:rPr>
-          <w:rFonts w:ascii="Courier New" w:eastAsia="Times New Roman" w:hAnsi="Courier New" w:cs="Courier New"/>
-          <w:color w:val="555459"/>
-          <w:sz w:val="20"/>
-          <w:szCs w:val="20"/>
-        </w:rPr>
-      </w:pPr>
-      <w:r>
-        <w:rPr>
-          <w:rFonts w:ascii="Courier New" w:eastAsia="Times New Roman" w:hAnsi="Courier New" w:cs="Courier New"/>
-          <w:color w:val="555459"/>
-          <w:sz w:val="20"/>
-          <w:szCs w:val="20"/>
-        </w:rPr>
-        <w:tab/>
-        <w:t>Has a list of players</w:t>
-      </w:r>
-    </w:p>
-    <w:p>
-      <w:pPr>
-        <w:shd w:val="clear" w:color="auto" w:fill="FFFFFF"/>
-        <w:tabs>
-          <w:tab w:val="left" w:pos="916"/>
-          <w:tab w:val="left" w:pos="1832"/>
-          <w:tab w:val="left" w:pos="2748"/>
-          <w:tab w:val="left" w:pos="3664"/>
-          <w:tab w:val="left" w:pos="4580"/>
-          <w:tab w:val="left" w:pos="5496"/>
-          <w:tab w:val="left" w:pos="6412"/>
-          <w:tab w:val="left" w:pos="7328"/>
-          <w:tab w:val="left" w:pos="8244"/>
-          <w:tab w:val="left" w:pos="9160"/>
-          <w:tab w:val="left" w:pos="10076"/>
-          <w:tab w:val="left" w:pos="10992"/>
-          <w:tab w:val="left" w:pos="11908"/>
-          <w:tab w:val="left" w:pos="12824"/>
-          <w:tab w:val="left" w:pos="13740"/>
-          <w:tab w:val="left" w:pos="14656"/>
-        </w:tabs>
-        <w:spacing w:after="0" w:line="210" w:lineRule="atLeast"/>
-        <w:rPr>
-          <w:rFonts w:ascii="Courier New" w:eastAsia="Times New Roman" w:hAnsi="Courier New" w:cs="Courier New"/>
-          <w:color w:val="555459"/>
-          <w:sz w:val="20"/>
-          <w:szCs w:val="20"/>
-        </w:rPr>
-      </w:pPr>
-      <w:r>
-        <w:rPr>
-          <w:rFonts w:ascii="Courier New" w:eastAsia="Times New Roman" w:hAnsi="Courier New" w:cs="Courier New"/>
-          <w:color w:val="555459"/>
-          <w:sz w:val="20"/>
-          <w:szCs w:val="20"/>
-        </w:rPr>
-        <w:tab/>
-        <w:t>Average overall rating of players</w:t>
-      </w:r>
-    </w:p>
-    <w:p>
-      <w:pPr>
-        <w:shd w:val="clear" w:color="auto" w:fill="FFFFFF"/>
-        <w:tabs>
-          <w:tab w:val="left" w:pos="916"/>
-          <w:tab w:val="left" w:pos="1832"/>
-          <w:tab w:val="left" w:pos="2748"/>
-          <w:tab w:val="left" w:pos="3664"/>
-          <w:tab w:val="left" w:pos="4580"/>
-          <w:tab w:val="left" w:pos="5496"/>
-          <w:tab w:val="left" w:pos="6412"/>
-          <w:tab w:val="left" w:pos="7328"/>
-          <w:tab w:val="left" w:pos="8244"/>
-          <w:tab w:val="left" w:pos="9160"/>
-          <w:tab w:val="left" w:pos="10076"/>
-          <w:tab w:val="left" w:pos="10992"/>
-          <w:tab w:val="left" w:pos="11908"/>
-          <w:tab w:val="left" w:pos="12824"/>
-          <w:tab w:val="left" w:pos="13740"/>
-          <w:tab w:val="left" w:pos="14656"/>
-        </w:tabs>
-        <w:spacing w:after="0" w:line="210" w:lineRule="atLeast"/>
-        <w:rPr>
-          <w:rFonts w:ascii="Courier New" w:eastAsia="Times New Roman" w:hAnsi="Courier New" w:cs="Courier New"/>
-          <w:color w:val="555459"/>
-          <w:sz w:val="20"/>
-          <w:szCs w:val="20"/>
-        </w:rPr>
-      </w:pPr>
-      <w:r>
-        <w:rPr>
-          <w:rFonts w:ascii="Courier New" w:eastAsia="Times New Roman" w:hAnsi="Courier New" w:cs="Courier New"/>
-          <w:color w:val="555459"/>
-          <w:sz w:val="20"/>
-          <w:szCs w:val="20"/>
-        </w:rPr>
-        <w:tab/>
-        <w:t>Average age of players</w:t>
-      </w:r>
-    </w:p>
-    <w:p>
-      <w:pPr>
-        <w:shd w:val="clear" w:color="auto" w:fill="FFFFFF"/>
-        <w:tabs>
-          <w:tab w:val="left" w:pos="916"/>
-          <w:tab w:val="left" w:pos="1832"/>
-          <w:tab w:val="left" w:pos="2748"/>
-          <w:tab w:val="left" w:pos="3664"/>
-          <w:tab w:val="left" w:pos="4580"/>
-          <w:tab w:val="left" w:pos="5496"/>
-          <w:tab w:val="left" w:pos="6412"/>
-          <w:tab w:val="left" w:pos="7328"/>
-          <w:tab w:val="left" w:pos="8244"/>
-          <w:tab w:val="left" w:pos="9160"/>
-          <w:tab w:val="left" w:pos="10076"/>
-          <w:tab w:val="left" w:pos="10992"/>
-          <w:tab w:val="left" w:pos="11908"/>
-          <w:tab w:val="left" w:pos="12824"/>
-          <w:tab w:val="left" w:pos="13740"/>
-          <w:tab w:val="left" w:pos="14656"/>
-        </w:tabs>
-        <w:spacing w:after="0" w:line="210" w:lineRule="atLeast"/>
-        <w:rPr>
-          <w:rFonts w:ascii="Courier New" w:eastAsia="Times New Roman" w:hAnsi="Courier New" w:cs="Courier New"/>
-          <w:color w:val="555459"/>
-          <w:sz w:val="20"/>
-          <w:szCs w:val="20"/>
-        </w:rPr>
-      </w:pPr>
-      <w:r>
-        <w:rPr>
-          <w:rFonts w:ascii="Courier New" w:eastAsia="Times New Roman" w:hAnsi="Courier New" w:cs="Courier New"/>
-          <w:color w:val="555459"/>
-          <w:sz w:val="20"/>
-          <w:szCs w:val="20"/>
-        </w:rPr>
-        <w:tab/>
-        <w:t>Average weight of players</w:t>
-      </w:r>
-    </w:p>
-    <w:p>
-      <w:pPr>
-        <w:shd w:val="clear" w:color="auto" w:fill="FFFFFF"/>
-        <w:tabs>
-          <w:tab w:val="left" w:pos="916"/>
-          <w:tab w:val="left" w:pos="1832"/>
-          <w:tab w:val="left" w:pos="2748"/>
-          <w:tab w:val="left" w:pos="3664"/>
-          <w:tab w:val="left" w:pos="4580"/>
-          <w:tab w:val="left" w:pos="5496"/>
-          <w:tab w:val="left" w:pos="6412"/>
-          <w:tab w:val="left" w:pos="7328"/>
-          <w:tab w:val="left" w:pos="8244"/>
-          <w:tab w:val="left" w:pos="9160"/>
-          <w:tab w:val="left" w:pos="10076"/>
-          <w:tab w:val="left" w:pos="10992"/>
-          <w:tab w:val="left" w:pos="11908"/>
-          <w:tab w:val="left" w:pos="12824"/>
-          <w:tab w:val="left" w:pos="13740"/>
-          <w:tab w:val="left" w:pos="14656"/>
-        </w:tabs>
-        <w:spacing w:after="0" w:line="210" w:lineRule="atLeast"/>
-        <w:rPr>
-          <w:rFonts w:ascii="Courier New" w:eastAsia="Times New Roman" w:hAnsi="Courier New" w:cs="Courier New"/>
-          <w:color w:val="555459"/>
-          <w:sz w:val="20"/>
-          <w:szCs w:val="20"/>
-        </w:rPr>
-      </w:pPr>
-      <w:r>
-        <w:rPr>
-          <w:rFonts w:ascii="Courier New" w:eastAsia="Times New Roman" w:hAnsi="Courier New" w:cs="Courier New"/>
-          <w:color w:val="555459"/>
-          <w:sz w:val="20"/>
-          <w:szCs w:val="20"/>
-        </w:rPr>
-        <w:t>Player</w:t>
-      </w:r>
-    </w:p>
-    <w:p>
-      <w:pPr>
-        <w:shd w:val="clear" w:color="auto" w:fill="FFFFFF"/>
-        <w:tabs>
-          <w:tab w:val="left" w:pos="916"/>
-          <w:tab w:val="left" w:pos="1832"/>
-          <w:tab w:val="left" w:pos="2748"/>
-          <w:tab w:val="left" w:pos="3664"/>
-          <w:tab w:val="left" w:pos="4580"/>
-          <w:tab w:val="left" w:pos="5496"/>
-          <w:tab w:val="left" w:pos="6412"/>
-          <w:tab w:val="left" w:pos="7328"/>
-          <w:tab w:val="left" w:pos="8244"/>
-          <w:tab w:val="left" w:pos="9160"/>
-          <w:tab w:val="left" w:pos="10076"/>
-          <w:tab w:val="left" w:pos="10992"/>
-          <w:tab w:val="left" w:pos="11908"/>
-          <w:tab w:val="left" w:pos="12824"/>
-          <w:tab w:val="left" w:pos="13740"/>
-          <w:tab w:val="left" w:pos="14656"/>
-        </w:tabs>
-        <w:spacing w:after="0" w:line="210" w:lineRule="atLeast"/>
-        <w:rPr>
-          <w:rFonts w:ascii="Courier New" w:eastAsia="Times New Roman" w:hAnsi="Courier New" w:cs="Courier New"/>
-          <w:color w:val="555459"/>
-          <w:sz w:val="20"/>
-          <w:szCs w:val="20"/>
-        </w:rPr>
-      </w:pPr>
-      <w:r>
-        <w:rPr>
-          <w:rFonts w:ascii="Courier New" w:eastAsia="Times New Roman" w:hAnsi="Courier New" w:cs="Courier New"/>
-          <w:color w:val="555459"/>
-          <w:sz w:val="20"/>
-          <w:szCs w:val="20"/>
-        </w:rPr>
-        <w:tab/>
-        <w:t>Name field</w:t>
-      </w:r>
-    </w:p>
-    <w:p>
-      <w:pPr>
-        <w:shd w:val="clear" w:color="auto" w:fill="FFFFFF"/>
-        <w:tabs>
-          <w:tab w:val="left" w:pos="916"/>
-          <w:tab w:val="left" w:pos="1832"/>
-          <w:tab w:val="left" w:pos="2748"/>
-          <w:tab w:val="left" w:pos="3664"/>
-          <w:tab w:val="left" w:pos="4580"/>
-          <w:tab w:val="left" w:pos="5496"/>
-          <w:tab w:val="left" w:pos="6412"/>
-          <w:tab w:val="left" w:pos="7328"/>
-          <w:tab w:val="left" w:pos="8244"/>
-          <w:tab w:val="left" w:pos="9160"/>
-          <w:tab w:val="left" w:pos="10076"/>
-          <w:tab w:val="left" w:pos="10992"/>
-          <w:tab w:val="left" w:pos="11908"/>
-          <w:tab w:val="left" w:pos="12824"/>
-          <w:tab w:val="left" w:pos="13740"/>
-          <w:tab w:val="left" w:pos="14656"/>
-        </w:tabs>
-        <w:spacing w:after="0" w:line="210" w:lineRule="atLeast"/>
-        <w:rPr>
-          <w:rFonts w:ascii="Courier New" w:eastAsia="Times New Roman" w:hAnsi="Courier New" w:cs="Courier New"/>
-          <w:color w:val="555459"/>
-          <w:sz w:val="20"/>
-          <w:szCs w:val="20"/>
-        </w:rPr>
-      </w:pPr>
-      <w:r>
-        <w:rPr>
-          <w:rFonts w:ascii="Courier New" w:eastAsia="Times New Roman" w:hAnsi="Courier New" w:cs="Courier New"/>
-          <w:color w:val="555459"/>
-          <w:sz w:val="20"/>
-          <w:szCs w:val="20"/>
-        </w:rPr>
-        <w:tab/>
-        <w:t>Age field</w:t>
-      </w:r>
-    </w:p>
-    <w:p>
-      <w:pPr>
-        <w:shd w:val="clear" w:color="auto" w:fill="FFFFFF"/>
-        <w:tabs>
-          <w:tab w:val="left" w:pos="916"/>
-          <w:tab w:val="left" w:pos="1832"/>
-          <w:tab w:val="left" w:pos="2748"/>
-          <w:tab w:val="left" w:pos="3664"/>
-          <w:tab w:val="left" w:pos="4580"/>
-          <w:tab w:val="left" w:pos="5496"/>
-          <w:tab w:val="left" w:pos="6412"/>
-          <w:tab w:val="left" w:pos="7328"/>
-          <w:tab w:val="left" w:pos="8244"/>
-          <w:tab w:val="left" w:pos="9160"/>
-          <w:tab w:val="left" w:pos="10076"/>
-          <w:tab w:val="left" w:pos="10992"/>
-          <w:tab w:val="left" w:pos="11908"/>
-          <w:tab w:val="left" w:pos="12824"/>
-          <w:tab w:val="left" w:pos="13740"/>
-          <w:tab w:val="left" w:pos="14656"/>
-        </w:tabs>
-        <w:spacing w:after="0" w:line="210" w:lineRule="atLeast"/>
-        <w:rPr>
-          <w:rFonts w:ascii="Courier New" w:eastAsia="Times New Roman" w:hAnsi="Courier New" w:cs="Courier New"/>
-          <w:color w:val="555459"/>
-          <w:sz w:val="20"/>
-          <w:szCs w:val="20"/>
-        </w:rPr>
-      </w:pPr>
-      <w:r>
-        <w:rPr>
-          <w:rFonts w:ascii="Courier New" w:eastAsia="Times New Roman" w:hAnsi="Courier New" w:cs="Courier New"/>
-          <w:color w:val="555459"/>
-          <w:sz w:val="20"/>
-          <w:szCs w:val="20"/>
-        </w:rPr>
-        <w:tab/>
-        <w:t>Weight field</w:t>
-      </w:r>
-    </w:p>
-    <w:p>
-      <w:pPr>
-        <w:shd w:val="clear" w:color="auto" w:fill="FFFFFF"/>
-        <w:tabs>
-          <w:tab w:val="left" w:pos="916"/>
-          <w:tab w:val="left" w:pos="1832"/>
-          <w:tab w:val="left" w:pos="2748"/>
-          <w:tab w:val="left" w:pos="3664"/>
-          <w:tab w:val="left" w:pos="4580"/>
-          <w:tab w:val="left" w:pos="5496"/>
-          <w:tab w:val="left" w:pos="6412"/>
-          <w:tab w:val="left" w:pos="7328"/>
-          <w:tab w:val="left" w:pos="8244"/>
-          <w:tab w:val="left" w:pos="9160"/>
-          <w:tab w:val="left" w:pos="10076"/>
-          <w:tab w:val="left" w:pos="10992"/>
-          <w:tab w:val="left" w:pos="11908"/>
-          <w:tab w:val="left" w:pos="12824"/>
-          <w:tab w:val="left" w:pos="13740"/>
-          <w:tab w:val="left" w:pos="14656"/>
-        </w:tabs>
-        <w:spacing w:after="0" w:line="210" w:lineRule="atLeast"/>
-        <w:rPr>
-          <w:rFonts w:ascii="Courier New" w:eastAsia="Times New Roman" w:hAnsi="Courier New" w:cs="Courier New"/>
-          <w:color w:val="555459"/>
-          <w:sz w:val="20"/>
-          <w:szCs w:val="20"/>
-        </w:rPr>
-      </w:pPr>
-      <w:r>
-        <w:rPr>
-          <w:rFonts w:ascii="Courier New" w:eastAsia="Times New Roman" w:hAnsi="Courier New" w:cs="Courier New"/>
-          <w:color w:val="555459"/>
-          <w:sz w:val="20"/>
-          <w:szCs w:val="20"/>
-        </w:rPr>
-        <w:tab/>
-        <w:t>Position field (what position the player plays)</w:t>
-      </w:r>
-    </w:p>
-    <w:p>
-      <w:pPr>
-        <w:shd w:val="clear" w:color="auto" w:fill="FFFFFF"/>
-        <w:tabs>
-          <w:tab w:val="left" w:pos="916"/>
-          <w:tab w:val="left" w:pos="1832"/>
-          <w:tab w:val="left" w:pos="2748"/>
-          <w:tab w:val="left" w:pos="3664"/>
-          <w:tab w:val="left" w:pos="4580"/>
-          <w:tab w:val="left" w:pos="5496"/>
-          <w:tab w:val="left" w:pos="6412"/>
-          <w:tab w:val="left" w:pos="7328"/>
-          <w:tab w:val="left" w:pos="8244"/>
-          <w:tab w:val="left" w:pos="9160"/>
-          <w:tab w:val="left" w:pos="10076"/>
-          <w:tab w:val="left" w:pos="10992"/>
-          <w:tab w:val="left" w:pos="11908"/>
-          <w:tab w:val="left" w:pos="12824"/>
-          <w:tab w:val="left" w:pos="13740"/>
-          <w:tab w:val="left" w:pos="14656"/>
-        </w:tabs>
-        <w:spacing w:after="0" w:line="210" w:lineRule="atLeast"/>
-        <w:rPr>
-          <w:rFonts w:ascii="Courier New" w:eastAsia="Times New Roman" w:hAnsi="Courier New" w:cs="Courier New"/>
-          <w:color w:val="555459"/>
-          <w:sz w:val="20"/>
-          <w:szCs w:val="20"/>
-        </w:rPr>
-      </w:pPr>
-      <w:r>
-        <w:rPr>
-          <w:rFonts w:ascii="Courier New" w:eastAsia="Times New Roman" w:hAnsi="Courier New" w:cs="Courier New"/>
-          <w:color w:val="555459"/>
-          <w:sz w:val="20"/>
-          <w:szCs w:val="20"/>
-        </w:rPr>
-        <w:tab/>
-        <w:t>Overall rating field</w:t>
-      </w:r>
-    </w:p>
-    <w:p>
-      <w:pPr>
-        <w:shd w:val="clear" w:color="auto" w:fill="FFFFFF"/>
-        <w:tabs>
-          <w:tab w:val="left" w:pos="916"/>
-          <w:tab w:val="left" w:pos="1832"/>
-          <w:tab w:val="left" w:pos="2748"/>
-          <w:tab w:val="left" w:pos="3664"/>
-          <w:tab w:val="left" w:pos="4580"/>
-          <w:tab w:val="left" w:pos="5496"/>
-          <w:tab w:val="left" w:pos="6412"/>
-          <w:tab w:val="left" w:pos="7328"/>
-          <w:tab w:val="left" w:pos="8244"/>
-          <w:tab w:val="left" w:pos="9160"/>
-          <w:tab w:val="left" w:pos="10076"/>
-          <w:tab w:val="left" w:pos="10992"/>
-          <w:tab w:val="left" w:pos="11908"/>
-          <w:tab w:val="left" w:pos="12824"/>
-          <w:tab w:val="left" w:pos="13740"/>
-          <w:tab w:val="left" w:pos="14656"/>
-        </w:tabs>
-        <w:spacing w:after="0" w:line="210" w:lineRule="atLeast"/>
-        <w:ind w:left="916"/>
-        <w:rPr>
-          <w:rFonts w:ascii="Courier New" w:eastAsia="Times New Roman" w:hAnsi="Courier New" w:cs="Courier New"/>
-          <w:color w:val="555459"/>
-          <w:sz w:val="20"/>
-          <w:szCs w:val="20"/>
-        </w:rPr>
-      </w:pPr>
-      <w:r>
-        <w:rPr>
-          <w:rFonts w:ascii="Courier New" w:eastAsia="Times New Roman" w:hAnsi="Courier New" w:cs="Courier New"/>
-          <w:color w:val="555459"/>
-          <w:sz w:val="20"/>
-          <w:szCs w:val="20"/>
-        </w:rPr>
-        <w:t>Perform act</w:t>
-      </w:r>
-      <w:r>
-        <w:rPr>
-          <w:rFonts w:ascii="Courier New" w:eastAsia="Times New Roman" w:hAnsi="Courier New" w:cs="Courier New"/>
-          <w:color w:val="555459"/>
-          <w:sz w:val="20"/>
-          <w:szCs w:val="20"/>
-        </w:rPr>
-        <w:t xml:space="preserve">ion method that will be </w:t>
-      </w:r>
-      <w:proofErr w:type="spellStart"/>
-      <w:r>
-        <w:rPr>
-          <w:rFonts w:ascii="Courier New" w:eastAsia="Times New Roman" w:hAnsi="Courier New" w:cs="Courier New"/>
-          <w:color w:val="555459"/>
-          <w:sz w:val="20"/>
-          <w:szCs w:val="20"/>
-        </w:rPr>
-        <w:t>overriden</w:t>
-      </w:r>
-      <w:proofErr w:type="spellEnd"/>
-      <w:r>
-        <w:rPr>
-          <w:rFonts w:ascii="Courier New" w:eastAsia="Times New Roman" w:hAnsi="Courier New" w:cs="Courier New"/>
-          <w:color w:val="555459"/>
-          <w:sz w:val="20"/>
-          <w:szCs w:val="20"/>
-        </w:rPr>
-        <w:t xml:space="preserve"> on each child class (For example, quarterback passes, r</w:t>
-      </w:r>
-      <w:r>
-        <w:rPr>
-          <w:rFonts w:ascii="Courier New" w:eastAsia="Times New Roman" w:hAnsi="Courier New" w:cs="Courier New"/>
-          <w:color w:val="555459"/>
-          <w:sz w:val="20"/>
-          <w:szCs w:val="20"/>
-        </w:rPr>
-        <w:t xml:space="preserve">unning back </w:t>
-      </w:r>
-      <w:r>
-        <w:rPr>
-          <w:rFonts w:ascii="Courier New" w:eastAsia="Times New Roman" w:hAnsi="Courier New" w:cs="Courier New"/>
-          <w:color w:val="555459"/>
-          <w:sz w:val="20"/>
-          <w:szCs w:val="20"/>
-        </w:rPr>
-        <w:t>rushes, etc.)</w:t>
-      </w:r>
-    </w:p>
-    <w:p>
-      <w:pPr>
-        <w:shd w:val="clear" w:color="auto" w:fill="FFFFFF"/>
-        <w:tabs>
-          <w:tab w:val="left" w:pos="916"/>
-          <w:tab w:val="left" w:pos="1832"/>
-          <w:tab w:val="left" w:pos="2748"/>
-          <w:tab w:val="left" w:pos="3664"/>
-          <w:tab w:val="left" w:pos="4580"/>
-          <w:tab w:val="left" w:pos="5496"/>
-          <w:tab w:val="left" w:pos="6412"/>
-          <w:tab w:val="left" w:pos="7328"/>
-          <w:tab w:val="left" w:pos="8244"/>
-          <w:tab w:val="left" w:pos="9160"/>
-          <w:tab w:val="left" w:pos="10076"/>
-          <w:tab w:val="left" w:pos="10992"/>
-          <w:tab w:val="left" w:pos="11908"/>
-          <w:tab w:val="left" w:pos="12824"/>
-          <w:tab w:val="left" w:pos="13740"/>
-          <w:tab w:val="left" w:pos="14656"/>
-        </w:tabs>
-        <w:spacing w:after="0" w:line="210" w:lineRule="atLeast"/>
-        <w:rPr>
-          <w:rFonts w:ascii="Courier New" w:eastAsia="Times New Roman" w:hAnsi="Courier New" w:cs="Courier New"/>
-          <w:color w:val="555459"/>
-          <w:sz w:val="20"/>
-          <w:szCs w:val="20"/>
-        </w:rPr>
-      </w:pPr>
-      <w:proofErr w:type="spellStart"/>
-      <w:r>
-        <w:rPr>
-          <w:rFonts w:ascii="Courier New" w:eastAsia="Times New Roman" w:hAnsi="Courier New" w:cs="Courier New"/>
-          <w:color w:val="555459"/>
-          <w:sz w:val="20"/>
-          <w:szCs w:val="20"/>
-        </w:rPr>
-        <w:t>Enum</w:t>
-      </w:r>
-      <w:proofErr w:type="spellEnd"/>
-      <w:r>
-        <w:rPr>
-          <w:rFonts w:ascii="Courier New" w:eastAsia="Times New Roman" w:hAnsi="Courier New" w:cs="Courier New"/>
-          <w:color w:val="555459"/>
-          <w:sz w:val="20"/>
-          <w:szCs w:val="20"/>
-        </w:rPr>
-        <w:t xml:space="preserve"> for if the player plays offense, defense, </w:t>
       </w:r>
       <w:bookmarkStart w:id="0" w:name="_GoBack"/>
       <w:bookmarkEnd w:id="0"/>
-      <w:r>
-        <w:rPr>
-          <w:rFonts w:ascii="Courier New" w:eastAsia="Times New Roman" w:hAnsi="Courier New" w:cs="Courier New"/>
+    </w:p>
+    <w:p>
+      <w:pPr>
+        <w:shd w:val="clear" w:color="auto" w:fill="FFFFFF"/>
+        <w:tabs>
+          <w:tab w:val="left" w:pos="916"/>
+          <w:tab w:val="left" w:pos="1832"/>
+          <w:tab w:val="left" w:pos="2748"/>
+          <w:tab w:val="left" w:pos="3664"/>
+          <w:tab w:val="left" w:pos="4580"/>
+          <w:tab w:val="left" w:pos="5496"/>
+          <w:tab w:val="left" w:pos="6412"/>
+          <w:tab w:val="left" w:pos="7328"/>
+          <w:tab w:val="left" w:pos="8244"/>
+          <w:tab w:val="left" w:pos="9160"/>
+          <w:tab w:val="left" w:pos="10076"/>
+          <w:tab w:val="left" w:pos="10992"/>
+          <w:tab w:val="left" w:pos="11908"/>
+          <w:tab w:val="left" w:pos="12824"/>
+          <w:tab w:val="left" w:pos="13740"/>
+          <w:tab w:val="left" w:pos="14656"/>
+        </w:tabs>
+        <w:spacing w:after="0" w:line="210" w:lineRule="atLeast"/>
+        <w:rPr>
+          <w:rFonts w:ascii="Courier New" w:eastAsia="Times New Roman" w:hAnsi="Courier New" w:cs="Courier New"/>
+          <w:strike/>
+          <w:color w:val="555459"/>
+          <w:sz w:val="20"/>
+          <w:szCs w:val="20"/>
+        </w:rPr>
+      </w:pPr>
+      <w:r>
+        <w:rPr>
+          <w:rFonts w:ascii="Courier New" w:eastAsia="Times New Roman" w:hAnsi="Courier New" w:cs="Courier New"/>
+          <w:strike/>
+          <w:color w:val="555459"/>
+          <w:sz w:val="20"/>
+          <w:szCs w:val="20"/>
+        </w:rPr>
+        <w:tab/>
+        <w:t>Points field (statistic)</w:t>
+      </w:r>
+    </w:p>
+    <w:p>
+      <w:pPr>
+        <w:shd w:val="clear" w:color="auto" w:fill="FFFFFF"/>
+        <w:tabs>
+          <w:tab w:val="left" w:pos="916"/>
+          <w:tab w:val="left" w:pos="1832"/>
+          <w:tab w:val="left" w:pos="2748"/>
+          <w:tab w:val="left" w:pos="3664"/>
+          <w:tab w:val="left" w:pos="4580"/>
+          <w:tab w:val="left" w:pos="5496"/>
+          <w:tab w:val="left" w:pos="6412"/>
+          <w:tab w:val="left" w:pos="7328"/>
+          <w:tab w:val="left" w:pos="8244"/>
+          <w:tab w:val="left" w:pos="9160"/>
+          <w:tab w:val="left" w:pos="10076"/>
+          <w:tab w:val="left" w:pos="10992"/>
+          <w:tab w:val="left" w:pos="11908"/>
+          <w:tab w:val="left" w:pos="12824"/>
+          <w:tab w:val="left" w:pos="13740"/>
+          <w:tab w:val="left" w:pos="14656"/>
+        </w:tabs>
+        <w:spacing w:after="0" w:line="210" w:lineRule="atLeast"/>
+        <w:rPr>
+          <w:rFonts w:ascii="Courier New" w:eastAsia="Times New Roman" w:hAnsi="Courier New" w:cs="Courier New"/>
+          <w:strike/>
+          <w:color w:val="555459"/>
+          <w:sz w:val="20"/>
+          <w:szCs w:val="20"/>
+        </w:rPr>
+      </w:pPr>
+      <w:r>
+        <w:rPr>
+          <w:rFonts w:ascii="Courier New" w:eastAsia="Times New Roman" w:hAnsi="Courier New" w:cs="Courier New"/>
+          <w:strike/>
+          <w:color w:val="555459"/>
+          <w:sz w:val="20"/>
+          <w:szCs w:val="20"/>
+        </w:rPr>
+        <w:tab/>
+        <w:t>Points Allowed field (statistic)</w:t>
+      </w:r>
+    </w:p>
+    <w:p>
+      <w:pPr>
+        <w:shd w:val="clear" w:color="auto" w:fill="FFFFFF"/>
+        <w:tabs>
+          <w:tab w:val="left" w:pos="916"/>
+          <w:tab w:val="left" w:pos="1832"/>
+          <w:tab w:val="left" w:pos="2748"/>
+          <w:tab w:val="left" w:pos="3664"/>
+          <w:tab w:val="left" w:pos="4580"/>
+          <w:tab w:val="left" w:pos="5496"/>
+          <w:tab w:val="left" w:pos="6412"/>
+          <w:tab w:val="left" w:pos="7328"/>
+          <w:tab w:val="left" w:pos="8244"/>
+          <w:tab w:val="left" w:pos="9160"/>
+          <w:tab w:val="left" w:pos="10076"/>
+          <w:tab w:val="left" w:pos="10992"/>
+          <w:tab w:val="left" w:pos="11908"/>
+          <w:tab w:val="left" w:pos="12824"/>
+          <w:tab w:val="left" w:pos="13740"/>
+          <w:tab w:val="left" w:pos="14656"/>
+        </w:tabs>
+        <w:spacing w:after="0" w:line="210" w:lineRule="atLeast"/>
+        <w:rPr>
+          <w:rFonts w:ascii="Courier New" w:eastAsia="Times New Roman" w:hAnsi="Courier New" w:cs="Courier New"/>
+          <w:strike/>
+          <w:color w:val="555459"/>
+          <w:sz w:val="20"/>
+          <w:szCs w:val="20"/>
+        </w:rPr>
+      </w:pPr>
+      <w:r>
+        <w:rPr>
+          <w:rFonts w:ascii="Courier New" w:eastAsia="Times New Roman" w:hAnsi="Courier New" w:cs="Courier New"/>
+          <w:strike/>
+          <w:color w:val="555459"/>
+          <w:sz w:val="20"/>
+          <w:szCs w:val="20"/>
+        </w:rPr>
+        <w:tab/>
+        <w:t>Touchdowns field (statistic)</w:t>
+      </w:r>
+    </w:p>
+    <w:p>
+      <w:pPr>
+        <w:shd w:val="clear" w:color="auto" w:fill="FFFFFF"/>
+        <w:tabs>
+          <w:tab w:val="left" w:pos="916"/>
+          <w:tab w:val="left" w:pos="1832"/>
+          <w:tab w:val="left" w:pos="2748"/>
+          <w:tab w:val="left" w:pos="3664"/>
+          <w:tab w:val="left" w:pos="4580"/>
+          <w:tab w:val="left" w:pos="5496"/>
+          <w:tab w:val="left" w:pos="6412"/>
+          <w:tab w:val="left" w:pos="7328"/>
+          <w:tab w:val="left" w:pos="8244"/>
+          <w:tab w:val="left" w:pos="9160"/>
+          <w:tab w:val="left" w:pos="10076"/>
+          <w:tab w:val="left" w:pos="10992"/>
+          <w:tab w:val="left" w:pos="11908"/>
+          <w:tab w:val="left" w:pos="12824"/>
+          <w:tab w:val="left" w:pos="13740"/>
+          <w:tab w:val="left" w:pos="14656"/>
+        </w:tabs>
+        <w:spacing w:after="0" w:line="210" w:lineRule="atLeast"/>
+        <w:rPr>
+          <w:rFonts w:ascii="Courier New" w:eastAsia="Times New Roman" w:hAnsi="Courier New" w:cs="Courier New"/>
+          <w:strike/>
+          <w:color w:val="555459"/>
+          <w:sz w:val="20"/>
+          <w:szCs w:val="20"/>
+        </w:rPr>
+      </w:pPr>
+      <w:r>
+        <w:rPr>
+          <w:rFonts w:ascii="Courier New" w:eastAsia="Times New Roman" w:hAnsi="Courier New" w:cs="Courier New"/>
+          <w:strike/>
+          <w:color w:val="555459"/>
+          <w:sz w:val="20"/>
+          <w:szCs w:val="20"/>
+        </w:rPr>
+        <w:tab/>
+        <w:t>Interceptions field (statistic)</w:t>
+      </w:r>
+    </w:p>
+    <w:p>
+      <w:pPr>
+        <w:shd w:val="clear" w:color="auto" w:fill="FFFFFF"/>
+        <w:tabs>
+          <w:tab w:val="left" w:pos="916"/>
+          <w:tab w:val="left" w:pos="1832"/>
+          <w:tab w:val="left" w:pos="2748"/>
+          <w:tab w:val="left" w:pos="3664"/>
+          <w:tab w:val="left" w:pos="4580"/>
+          <w:tab w:val="left" w:pos="5496"/>
+          <w:tab w:val="left" w:pos="6412"/>
+          <w:tab w:val="left" w:pos="7328"/>
+          <w:tab w:val="left" w:pos="8244"/>
+          <w:tab w:val="left" w:pos="9160"/>
+          <w:tab w:val="left" w:pos="10076"/>
+          <w:tab w:val="left" w:pos="10992"/>
+          <w:tab w:val="left" w:pos="11908"/>
+          <w:tab w:val="left" w:pos="12824"/>
+          <w:tab w:val="left" w:pos="13740"/>
+          <w:tab w:val="left" w:pos="14656"/>
+        </w:tabs>
+        <w:spacing w:after="0" w:line="210" w:lineRule="atLeast"/>
+        <w:rPr>
+          <w:rFonts w:ascii="Courier New" w:eastAsia="Times New Roman" w:hAnsi="Courier New" w:cs="Courier New"/>
+          <w:strike/>
+          <w:color w:val="555459"/>
+          <w:sz w:val="20"/>
+          <w:szCs w:val="20"/>
+        </w:rPr>
+      </w:pPr>
+      <w:r>
+        <w:rPr>
+          <w:rFonts w:ascii="Courier New" w:eastAsia="Times New Roman" w:hAnsi="Courier New" w:cs="Courier New"/>
+          <w:strike/>
+          <w:color w:val="555459"/>
+          <w:sz w:val="20"/>
+          <w:szCs w:val="20"/>
+        </w:rPr>
+        <w:tab/>
+        <w:t>Sacks field (statistic)</w:t>
+      </w:r>
+    </w:p>
+    <w:p>
+      <w:pPr>
+        <w:shd w:val="clear" w:color="auto" w:fill="FFFFFF"/>
+        <w:tabs>
+          <w:tab w:val="left" w:pos="916"/>
+          <w:tab w:val="left" w:pos="1832"/>
+          <w:tab w:val="left" w:pos="2748"/>
+          <w:tab w:val="left" w:pos="3664"/>
+          <w:tab w:val="left" w:pos="4580"/>
+          <w:tab w:val="left" w:pos="5496"/>
+          <w:tab w:val="left" w:pos="6412"/>
+          <w:tab w:val="left" w:pos="7328"/>
+          <w:tab w:val="left" w:pos="8244"/>
+          <w:tab w:val="left" w:pos="9160"/>
+          <w:tab w:val="left" w:pos="10076"/>
+          <w:tab w:val="left" w:pos="10992"/>
+          <w:tab w:val="left" w:pos="11908"/>
+          <w:tab w:val="left" w:pos="12824"/>
+          <w:tab w:val="left" w:pos="13740"/>
+          <w:tab w:val="left" w:pos="14656"/>
+        </w:tabs>
+        <w:spacing w:after="0" w:line="210" w:lineRule="atLeast"/>
+        <w:rPr>
+          <w:rFonts w:ascii="Courier New" w:eastAsia="Times New Roman" w:hAnsi="Courier New" w:cs="Courier New"/>
+          <w:color w:val="555459"/>
+          <w:sz w:val="20"/>
+          <w:szCs w:val="20"/>
+        </w:rPr>
+      </w:pPr>
+      <w:r>
+        <w:rPr>
+          <w:rFonts w:ascii="Courier New" w:eastAsia="Times New Roman" w:hAnsi="Courier New" w:cs="Courier New"/>
+          <w:color w:val="555459"/>
+          <w:sz w:val="20"/>
+          <w:szCs w:val="20"/>
+        </w:rPr>
+        <w:tab/>
+        <w:t>Use properties to access fields</w:t>
+      </w:r>
+    </w:p>
+    <w:p>
+      <w:pPr>
+        <w:shd w:val="clear" w:color="auto" w:fill="FFFFFF"/>
+        <w:tabs>
+          <w:tab w:val="left" w:pos="916"/>
+          <w:tab w:val="left" w:pos="1832"/>
+          <w:tab w:val="left" w:pos="2748"/>
+          <w:tab w:val="left" w:pos="3664"/>
+          <w:tab w:val="left" w:pos="4580"/>
+          <w:tab w:val="left" w:pos="5496"/>
+          <w:tab w:val="left" w:pos="6412"/>
+          <w:tab w:val="left" w:pos="7328"/>
+          <w:tab w:val="left" w:pos="8244"/>
+          <w:tab w:val="left" w:pos="9160"/>
+          <w:tab w:val="left" w:pos="10076"/>
+          <w:tab w:val="left" w:pos="10992"/>
+          <w:tab w:val="left" w:pos="11908"/>
+          <w:tab w:val="left" w:pos="12824"/>
+          <w:tab w:val="left" w:pos="13740"/>
+          <w:tab w:val="left" w:pos="14656"/>
+        </w:tabs>
+        <w:spacing w:after="0" w:line="210" w:lineRule="atLeast"/>
+        <w:rPr>
+          <w:rFonts w:ascii="Courier New" w:eastAsia="Times New Roman" w:hAnsi="Courier New" w:cs="Courier New"/>
+          <w:color w:val="555459"/>
+          <w:sz w:val="20"/>
+          <w:szCs w:val="20"/>
+        </w:rPr>
+      </w:pPr>
+      <w:r>
+        <w:rPr>
+          <w:rFonts w:ascii="Courier New" w:eastAsia="Times New Roman" w:hAnsi="Courier New" w:cs="Courier New"/>
+          <w:color w:val="555459"/>
+          <w:sz w:val="20"/>
+          <w:szCs w:val="20"/>
+        </w:rPr>
+        <w:t>Roster</w:t>
+      </w:r>
+    </w:p>
+    <w:p>
+      <w:pPr>
+        <w:shd w:val="clear" w:color="auto" w:fill="FFFFFF"/>
+        <w:tabs>
+          <w:tab w:val="left" w:pos="916"/>
+          <w:tab w:val="left" w:pos="1832"/>
+          <w:tab w:val="left" w:pos="2748"/>
+          <w:tab w:val="left" w:pos="3664"/>
+          <w:tab w:val="left" w:pos="4580"/>
+          <w:tab w:val="left" w:pos="5496"/>
+          <w:tab w:val="left" w:pos="6412"/>
+          <w:tab w:val="left" w:pos="7328"/>
+          <w:tab w:val="left" w:pos="8244"/>
+          <w:tab w:val="left" w:pos="9160"/>
+          <w:tab w:val="left" w:pos="10076"/>
+          <w:tab w:val="left" w:pos="10992"/>
+          <w:tab w:val="left" w:pos="11908"/>
+          <w:tab w:val="left" w:pos="12824"/>
+          <w:tab w:val="left" w:pos="13740"/>
+          <w:tab w:val="left" w:pos="14656"/>
+        </w:tabs>
+        <w:spacing w:after="0" w:line="210" w:lineRule="atLeast"/>
+        <w:rPr>
+          <w:rFonts w:ascii="Courier New" w:eastAsia="Times New Roman" w:hAnsi="Courier New" w:cs="Courier New"/>
+          <w:color w:val="555459"/>
+          <w:sz w:val="20"/>
+          <w:szCs w:val="20"/>
+        </w:rPr>
+      </w:pPr>
+      <w:r>
+        <w:rPr>
+          <w:rFonts w:ascii="Courier New" w:eastAsia="Times New Roman" w:hAnsi="Courier New" w:cs="Courier New"/>
+          <w:color w:val="555459"/>
+          <w:sz w:val="20"/>
+          <w:szCs w:val="20"/>
+        </w:rPr>
+        <w:tab/>
+        <w:t>Has a list of players</w:t>
+      </w:r>
+    </w:p>
+    <w:p>
+      <w:pPr>
+        <w:shd w:val="clear" w:color="auto" w:fill="FFFFFF"/>
+        <w:tabs>
+          <w:tab w:val="left" w:pos="916"/>
+          <w:tab w:val="left" w:pos="1832"/>
+          <w:tab w:val="left" w:pos="2748"/>
+          <w:tab w:val="left" w:pos="3664"/>
+          <w:tab w:val="left" w:pos="4580"/>
+          <w:tab w:val="left" w:pos="5496"/>
+          <w:tab w:val="left" w:pos="6412"/>
+          <w:tab w:val="left" w:pos="7328"/>
+          <w:tab w:val="left" w:pos="8244"/>
+          <w:tab w:val="left" w:pos="9160"/>
+          <w:tab w:val="left" w:pos="10076"/>
+          <w:tab w:val="left" w:pos="10992"/>
+          <w:tab w:val="left" w:pos="11908"/>
+          <w:tab w:val="left" w:pos="12824"/>
+          <w:tab w:val="left" w:pos="13740"/>
+          <w:tab w:val="left" w:pos="14656"/>
+        </w:tabs>
+        <w:spacing w:after="0" w:line="210" w:lineRule="atLeast"/>
+        <w:rPr>
+          <w:rFonts w:ascii="Courier New" w:eastAsia="Times New Roman" w:hAnsi="Courier New" w:cs="Courier New"/>
+          <w:strike/>
+          <w:color w:val="555459"/>
+          <w:sz w:val="20"/>
+          <w:szCs w:val="20"/>
+        </w:rPr>
+      </w:pPr>
+      <w:r>
+        <w:rPr>
+          <w:rFonts w:ascii="Courier New" w:eastAsia="Times New Roman" w:hAnsi="Courier New" w:cs="Courier New"/>
+          <w:color w:val="555459"/>
+          <w:sz w:val="20"/>
+          <w:szCs w:val="20"/>
+        </w:rPr>
+        <w:tab/>
+      </w:r>
+      <w:r>
+        <w:rPr>
+          <w:rFonts w:ascii="Courier New" w:eastAsia="Times New Roman" w:hAnsi="Courier New" w:cs="Courier New"/>
+          <w:strike/>
+          <w:color w:val="555459"/>
+          <w:sz w:val="20"/>
+          <w:szCs w:val="20"/>
+        </w:rPr>
+        <w:t>Average overall rating of players</w:t>
+      </w:r>
+    </w:p>
+    <w:p>
+      <w:pPr>
+        <w:shd w:val="clear" w:color="auto" w:fill="FFFFFF"/>
+        <w:tabs>
+          <w:tab w:val="left" w:pos="916"/>
+          <w:tab w:val="left" w:pos="1832"/>
+          <w:tab w:val="left" w:pos="2748"/>
+          <w:tab w:val="left" w:pos="3664"/>
+          <w:tab w:val="left" w:pos="4580"/>
+          <w:tab w:val="left" w:pos="5496"/>
+          <w:tab w:val="left" w:pos="6412"/>
+          <w:tab w:val="left" w:pos="7328"/>
+          <w:tab w:val="left" w:pos="8244"/>
+          <w:tab w:val="left" w:pos="9160"/>
+          <w:tab w:val="left" w:pos="10076"/>
+          <w:tab w:val="left" w:pos="10992"/>
+          <w:tab w:val="left" w:pos="11908"/>
+          <w:tab w:val="left" w:pos="12824"/>
+          <w:tab w:val="left" w:pos="13740"/>
+          <w:tab w:val="left" w:pos="14656"/>
+        </w:tabs>
+        <w:spacing w:after="0" w:line="210" w:lineRule="atLeast"/>
+        <w:rPr>
+          <w:rFonts w:ascii="Courier New" w:eastAsia="Times New Roman" w:hAnsi="Courier New" w:cs="Courier New"/>
+          <w:strike/>
+          <w:color w:val="555459"/>
+          <w:sz w:val="20"/>
+          <w:szCs w:val="20"/>
+        </w:rPr>
+      </w:pPr>
+      <w:r>
+        <w:rPr>
+          <w:rFonts w:ascii="Courier New" w:eastAsia="Times New Roman" w:hAnsi="Courier New" w:cs="Courier New"/>
+          <w:color w:val="555459"/>
+          <w:sz w:val="20"/>
+          <w:szCs w:val="20"/>
+        </w:rPr>
+        <w:tab/>
+      </w:r>
+      <w:r>
+        <w:rPr>
+          <w:rFonts w:ascii="Courier New" w:eastAsia="Times New Roman" w:hAnsi="Courier New" w:cs="Courier New"/>
+          <w:strike/>
+          <w:color w:val="555459"/>
+          <w:sz w:val="20"/>
+          <w:szCs w:val="20"/>
+        </w:rPr>
+        <w:t>Average age of players</w:t>
+      </w:r>
+    </w:p>
+    <w:p>
+      <w:pPr>
+        <w:shd w:val="clear" w:color="auto" w:fill="FFFFFF"/>
+        <w:tabs>
+          <w:tab w:val="left" w:pos="916"/>
+          <w:tab w:val="left" w:pos="1832"/>
+          <w:tab w:val="left" w:pos="2748"/>
+          <w:tab w:val="left" w:pos="3664"/>
+          <w:tab w:val="left" w:pos="4580"/>
+          <w:tab w:val="left" w:pos="5496"/>
+          <w:tab w:val="left" w:pos="6412"/>
+          <w:tab w:val="left" w:pos="7328"/>
+          <w:tab w:val="left" w:pos="8244"/>
+          <w:tab w:val="left" w:pos="9160"/>
+          <w:tab w:val="left" w:pos="10076"/>
+          <w:tab w:val="left" w:pos="10992"/>
+          <w:tab w:val="left" w:pos="11908"/>
+          <w:tab w:val="left" w:pos="12824"/>
+          <w:tab w:val="left" w:pos="13740"/>
+          <w:tab w:val="left" w:pos="14656"/>
+        </w:tabs>
+        <w:spacing w:after="0" w:line="210" w:lineRule="atLeast"/>
+        <w:rPr>
+          <w:rFonts w:ascii="Courier New" w:eastAsia="Times New Roman" w:hAnsi="Courier New" w:cs="Courier New"/>
+          <w:strike/>
+          <w:color w:val="555459"/>
+          <w:sz w:val="20"/>
+          <w:szCs w:val="20"/>
+        </w:rPr>
+      </w:pPr>
+      <w:r>
+        <w:rPr>
+          <w:rFonts w:ascii="Courier New" w:eastAsia="Times New Roman" w:hAnsi="Courier New" w:cs="Courier New"/>
+          <w:color w:val="555459"/>
+          <w:sz w:val="20"/>
+          <w:szCs w:val="20"/>
+        </w:rPr>
+        <w:tab/>
+      </w:r>
+      <w:r>
+        <w:rPr>
+          <w:rFonts w:ascii="Courier New" w:eastAsia="Times New Roman" w:hAnsi="Courier New" w:cs="Courier New"/>
+          <w:strike/>
+          <w:color w:val="555459"/>
+          <w:sz w:val="20"/>
+          <w:szCs w:val="20"/>
+        </w:rPr>
+        <w:t>Average weight of players</w:t>
+      </w:r>
+    </w:p>
+    <w:p>
+      <w:pPr>
+        <w:shd w:val="clear" w:color="auto" w:fill="FFFFFF"/>
+        <w:tabs>
+          <w:tab w:val="left" w:pos="916"/>
+          <w:tab w:val="left" w:pos="1832"/>
+          <w:tab w:val="left" w:pos="2748"/>
+          <w:tab w:val="left" w:pos="3664"/>
+          <w:tab w:val="left" w:pos="4580"/>
+          <w:tab w:val="left" w:pos="5496"/>
+          <w:tab w:val="left" w:pos="6412"/>
+          <w:tab w:val="left" w:pos="7328"/>
+          <w:tab w:val="left" w:pos="8244"/>
+          <w:tab w:val="left" w:pos="9160"/>
+          <w:tab w:val="left" w:pos="10076"/>
+          <w:tab w:val="left" w:pos="10992"/>
+          <w:tab w:val="left" w:pos="11908"/>
+          <w:tab w:val="left" w:pos="12824"/>
+          <w:tab w:val="left" w:pos="13740"/>
+          <w:tab w:val="left" w:pos="14656"/>
+        </w:tabs>
+        <w:spacing w:after="0" w:line="210" w:lineRule="atLeast"/>
+        <w:rPr>
+          <w:rFonts w:ascii="Courier New" w:eastAsia="Times New Roman" w:hAnsi="Courier New" w:cs="Courier New"/>
+          <w:color w:val="555459"/>
+          <w:sz w:val="20"/>
+          <w:szCs w:val="20"/>
+        </w:rPr>
+      </w:pPr>
+      <w:r>
+        <w:rPr>
+          <w:rFonts w:ascii="Courier New" w:eastAsia="Times New Roman" w:hAnsi="Courier New" w:cs="Courier New"/>
+          <w:color w:val="555459"/>
+          <w:sz w:val="20"/>
+          <w:szCs w:val="20"/>
+        </w:rPr>
+        <w:t>Player</w:t>
+      </w:r>
+    </w:p>
+    <w:p>
+      <w:pPr>
+        <w:shd w:val="clear" w:color="auto" w:fill="FFFFFF"/>
+        <w:tabs>
+          <w:tab w:val="left" w:pos="916"/>
+          <w:tab w:val="left" w:pos="1832"/>
+          <w:tab w:val="left" w:pos="2748"/>
+          <w:tab w:val="left" w:pos="3664"/>
+          <w:tab w:val="left" w:pos="4580"/>
+          <w:tab w:val="left" w:pos="5496"/>
+          <w:tab w:val="left" w:pos="6412"/>
+          <w:tab w:val="left" w:pos="7328"/>
+          <w:tab w:val="left" w:pos="8244"/>
+          <w:tab w:val="left" w:pos="9160"/>
+          <w:tab w:val="left" w:pos="10076"/>
+          <w:tab w:val="left" w:pos="10992"/>
+          <w:tab w:val="left" w:pos="11908"/>
+          <w:tab w:val="left" w:pos="12824"/>
+          <w:tab w:val="left" w:pos="13740"/>
+          <w:tab w:val="left" w:pos="14656"/>
+        </w:tabs>
+        <w:spacing w:after="0" w:line="210" w:lineRule="atLeast"/>
+        <w:rPr>
+          <w:rFonts w:ascii="Courier New" w:eastAsia="Times New Roman" w:hAnsi="Courier New" w:cs="Courier New"/>
+          <w:strike/>
+          <w:color w:val="555459"/>
+          <w:sz w:val="20"/>
+          <w:szCs w:val="20"/>
+        </w:rPr>
+      </w:pPr>
+      <w:r>
+        <w:rPr>
+          <w:rFonts w:ascii="Courier New" w:eastAsia="Times New Roman" w:hAnsi="Courier New" w:cs="Courier New"/>
+          <w:color w:val="555459"/>
+          <w:sz w:val="20"/>
+          <w:szCs w:val="20"/>
+        </w:rPr>
+        <w:tab/>
+      </w:r>
+      <w:r>
+        <w:rPr>
+          <w:rFonts w:ascii="Courier New" w:eastAsia="Times New Roman" w:hAnsi="Courier New" w:cs="Courier New"/>
+          <w:strike/>
+          <w:color w:val="555459"/>
+          <w:sz w:val="20"/>
+          <w:szCs w:val="20"/>
+        </w:rPr>
+        <w:t>Name field</w:t>
+      </w:r>
+    </w:p>
+    <w:p>
+      <w:pPr>
+        <w:shd w:val="clear" w:color="auto" w:fill="FFFFFF"/>
+        <w:tabs>
+          <w:tab w:val="left" w:pos="916"/>
+          <w:tab w:val="left" w:pos="1832"/>
+          <w:tab w:val="left" w:pos="2748"/>
+          <w:tab w:val="left" w:pos="3664"/>
+          <w:tab w:val="left" w:pos="4580"/>
+          <w:tab w:val="left" w:pos="5496"/>
+          <w:tab w:val="left" w:pos="6412"/>
+          <w:tab w:val="left" w:pos="7328"/>
+          <w:tab w:val="left" w:pos="8244"/>
+          <w:tab w:val="left" w:pos="9160"/>
+          <w:tab w:val="left" w:pos="10076"/>
+          <w:tab w:val="left" w:pos="10992"/>
+          <w:tab w:val="left" w:pos="11908"/>
+          <w:tab w:val="left" w:pos="12824"/>
+          <w:tab w:val="left" w:pos="13740"/>
+          <w:tab w:val="left" w:pos="14656"/>
+        </w:tabs>
+        <w:spacing w:after="0" w:line="210" w:lineRule="atLeast"/>
+        <w:rPr>
+          <w:rFonts w:ascii="Courier New" w:eastAsia="Times New Roman" w:hAnsi="Courier New" w:cs="Courier New"/>
+          <w:strike/>
+          <w:color w:val="555459"/>
+          <w:sz w:val="20"/>
+          <w:szCs w:val="20"/>
+        </w:rPr>
+      </w:pPr>
+      <w:r>
+        <w:rPr>
+          <w:rFonts w:ascii="Courier New" w:eastAsia="Times New Roman" w:hAnsi="Courier New" w:cs="Courier New"/>
+          <w:strike/>
+          <w:color w:val="555459"/>
+          <w:sz w:val="20"/>
+          <w:szCs w:val="20"/>
+        </w:rPr>
+        <w:tab/>
+        <w:t>Age field</w:t>
+      </w:r>
+    </w:p>
+    <w:p>
+      <w:pPr>
+        <w:shd w:val="clear" w:color="auto" w:fill="FFFFFF"/>
+        <w:tabs>
+          <w:tab w:val="left" w:pos="916"/>
+          <w:tab w:val="left" w:pos="1832"/>
+          <w:tab w:val="left" w:pos="2748"/>
+          <w:tab w:val="left" w:pos="3664"/>
+          <w:tab w:val="left" w:pos="4580"/>
+          <w:tab w:val="left" w:pos="5496"/>
+          <w:tab w:val="left" w:pos="6412"/>
+          <w:tab w:val="left" w:pos="7328"/>
+          <w:tab w:val="left" w:pos="8244"/>
+          <w:tab w:val="left" w:pos="9160"/>
+          <w:tab w:val="left" w:pos="10076"/>
+          <w:tab w:val="left" w:pos="10992"/>
+          <w:tab w:val="left" w:pos="11908"/>
+          <w:tab w:val="left" w:pos="12824"/>
+          <w:tab w:val="left" w:pos="13740"/>
+          <w:tab w:val="left" w:pos="14656"/>
+        </w:tabs>
+        <w:spacing w:after="0" w:line="210" w:lineRule="atLeast"/>
+        <w:rPr>
+          <w:rFonts w:ascii="Courier New" w:eastAsia="Times New Roman" w:hAnsi="Courier New" w:cs="Courier New"/>
+          <w:strike/>
+          <w:color w:val="555459"/>
+          <w:sz w:val="20"/>
+          <w:szCs w:val="20"/>
+        </w:rPr>
+      </w:pPr>
+      <w:r>
+        <w:rPr>
+          <w:rFonts w:ascii="Courier New" w:eastAsia="Times New Roman" w:hAnsi="Courier New" w:cs="Courier New"/>
+          <w:strike/>
+          <w:color w:val="555459"/>
+          <w:sz w:val="20"/>
+          <w:szCs w:val="20"/>
+        </w:rPr>
+        <w:tab/>
+        <w:t>Weight field</w:t>
+      </w:r>
+    </w:p>
+    <w:p>
+      <w:pPr>
+        <w:shd w:val="clear" w:color="auto" w:fill="FFFFFF"/>
+        <w:tabs>
+          <w:tab w:val="left" w:pos="916"/>
+          <w:tab w:val="left" w:pos="1832"/>
+          <w:tab w:val="left" w:pos="2748"/>
+          <w:tab w:val="left" w:pos="3664"/>
+          <w:tab w:val="left" w:pos="4580"/>
+          <w:tab w:val="left" w:pos="5496"/>
+          <w:tab w:val="left" w:pos="6412"/>
+          <w:tab w:val="left" w:pos="7328"/>
+          <w:tab w:val="left" w:pos="8244"/>
+          <w:tab w:val="left" w:pos="9160"/>
+          <w:tab w:val="left" w:pos="10076"/>
+          <w:tab w:val="left" w:pos="10992"/>
+          <w:tab w:val="left" w:pos="11908"/>
+          <w:tab w:val="left" w:pos="12824"/>
+          <w:tab w:val="left" w:pos="13740"/>
+          <w:tab w:val="left" w:pos="14656"/>
+        </w:tabs>
+        <w:spacing w:after="0" w:line="210" w:lineRule="atLeast"/>
+        <w:rPr>
+          <w:rFonts w:ascii="Courier New" w:eastAsia="Times New Roman" w:hAnsi="Courier New" w:cs="Courier New"/>
+          <w:strike/>
+          <w:color w:val="555459"/>
+          <w:sz w:val="20"/>
+          <w:szCs w:val="20"/>
+        </w:rPr>
+      </w:pPr>
+      <w:r>
+        <w:rPr>
+          <w:rFonts w:ascii="Courier New" w:eastAsia="Times New Roman" w:hAnsi="Courier New" w:cs="Courier New"/>
+          <w:strike/>
+          <w:color w:val="555459"/>
+          <w:sz w:val="20"/>
+          <w:szCs w:val="20"/>
+        </w:rPr>
+        <w:tab/>
+        <w:t>Position field (what position the player plays)</w:t>
+      </w:r>
+    </w:p>
+    <w:p>
+      <w:pPr>
+        <w:shd w:val="clear" w:color="auto" w:fill="FFFFFF"/>
+        <w:tabs>
+          <w:tab w:val="left" w:pos="916"/>
+          <w:tab w:val="left" w:pos="1832"/>
+          <w:tab w:val="left" w:pos="2748"/>
+          <w:tab w:val="left" w:pos="3664"/>
+          <w:tab w:val="left" w:pos="4580"/>
+          <w:tab w:val="left" w:pos="5496"/>
+          <w:tab w:val="left" w:pos="6412"/>
+          <w:tab w:val="left" w:pos="7328"/>
+          <w:tab w:val="left" w:pos="8244"/>
+          <w:tab w:val="left" w:pos="9160"/>
+          <w:tab w:val="left" w:pos="10076"/>
+          <w:tab w:val="left" w:pos="10992"/>
+          <w:tab w:val="left" w:pos="11908"/>
+          <w:tab w:val="left" w:pos="12824"/>
+          <w:tab w:val="left" w:pos="13740"/>
+          <w:tab w:val="left" w:pos="14656"/>
+        </w:tabs>
+        <w:spacing w:after="0" w:line="210" w:lineRule="atLeast"/>
+        <w:rPr>
+          <w:rFonts w:ascii="Courier New" w:eastAsia="Times New Roman" w:hAnsi="Courier New" w:cs="Courier New"/>
+          <w:strike/>
+          <w:color w:val="555459"/>
+          <w:sz w:val="20"/>
+          <w:szCs w:val="20"/>
+        </w:rPr>
+      </w:pPr>
+      <w:r>
+        <w:rPr>
+          <w:rFonts w:ascii="Courier New" w:eastAsia="Times New Roman" w:hAnsi="Courier New" w:cs="Courier New"/>
+          <w:strike/>
+          <w:color w:val="555459"/>
+          <w:sz w:val="20"/>
+          <w:szCs w:val="20"/>
+        </w:rPr>
+        <w:tab/>
+        <w:t>Overall rating field</w:t>
+      </w:r>
+    </w:p>
+    <w:p>
+      <w:pPr>
+        <w:shd w:val="clear" w:color="auto" w:fill="FFFFFF"/>
+        <w:tabs>
+          <w:tab w:val="left" w:pos="916"/>
+          <w:tab w:val="left" w:pos="1832"/>
+          <w:tab w:val="left" w:pos="2748"/>
+          <w:tab w:val="left" w:pos="3664"/>
+          <w:tab w:val="left" w:pos="4580"/>
+          <w:tab w:val="left" w:pos="5496"/>
+          <w:tab w:val="left" w:pos="6412"/>
+          <w:tab w:val="left" w:pos="7328"/>
+          <w:tab w:val="left" w:pos="8244"/>
+          <w:tab w:val="left" w:pos="9160"/>
+          <w:tab w:val="left" w:pos="10076"/>
+          <w:tab w:val="left" w:pos="10992"/>
+          <w:tab w:val="left" w:pos="11908"/>
+          <w:tab w:val="left" w:pos="12824"/>
+          <w:tab w:val="left" w:pos="13740"/>
+          <w:tab w:val="left" w:pos="14656"/>
+        </w:tabs>
+        <w:spacing w:after="0" w:line="210" w:lineRule="atLeast"/>
+        <w:ind w:left="916"/>
+        <w:rPr>
+          <w:rFonts w:ascii="Courier New" w:eastAsia="Times New Roman" w:hAnsi="Courier New" w:cs="Courier New"/>
+          <w:strike/>
+          <w:color w:val="555459"/>
+          <w:sz w:val="20"/>
+          <w:szCs w:val="20"/>
+        </w:rPr>
+      </w:pPr>
+      <w:r>
+        <w:rPr>
+          <w:rFonts w:ascii="Courier New" w:eastAsia="Times New Roman" w:hAnsi="Courier New" w:cs="Courier New"/>
+          <w:strike/>
+          <w:color w:val="555459"/>
+          <w:sz w:val="20"/>
+          <w:szCs w:val="20"/>
+        </w:rPr>
+        <w:t>Perform act</w:t>
+      </w:r>
+      <w:r>
+        <w:rPr>
+          <w:rFonts w:ascii="Courier New" w:eastAsia="Times New Roman" w:hAnsi="Courier New" w:cs="Courier New"/>
+          <w:strike/>
+          <w:color w:val="555459"/>
+          <w:sz w:val="20"/>
+          <w:szCs w:val="20"/>
+        </w:rPr>
+        <w:t xml:space="preserve">ion method that will be </w:t>
+      </w:r>
+      <w:proofErr w:type="spellStart"/>
+      <w:r>
+        <w:rPr>
+          <w:rFonts w:ascii="Courier New" w:eastAsia="Times New Roman" w:hAnsi="Courier New" w:cs="Courier New"/>
+          <w:strike/>
+          <w:color w:val="555459"/>
+          <w:sz w:val="20"/>
+          <w:szCs w:val="20"/>
+        </w:rPr>
+        <w:t>overriden</w:t>
+      </w:r>
+      <w:proofErr w:type="spellEnd"/>
+      <w:r>
+        <w:rPr>
+          <w:rFonts w:ascii="Courier New" w:eastAsia="Times New Roman" w:hAnsi="Courier New" w:cs="Courier New"/>
+          <w:strike/>
+          <w:color w:val="555459"/>
+          <w:sz w:val="20"/>
+          <w:szCs w:val="20"/>
+        </w:rPr>
+        <w:t xml:space="preserve"> on each child class (For example, quarterback passes, running back rushes, etc.)</w:t>
+      </w:r>
+    </w:p>
+    <w:p>
+      <w:pPr>
+        <w:shd w:val="clear" w:color="auto" w:fill="FFFFFF"/>
+        <w:tabs>
+          <w:tab w:val="left" w:pos="916"/>
+          <w:tab w:val="left" w:pos="1832"/>
+          <w:tab w:val="left" w:pos="2748"/>
+          <w:tab w:val="left" w:pos="3664"/>
+          <w:tab w:val="left" w:pos="4580"/>
+          <w:tab w:val="left" w:pos="5496"/>
+          <w:tab w:val="left" w:pos="6412"/>
+          <w:tab w:val="left" w:pos="7328"/>
+          <w:tab w:val="left" w:pos="8244"/>
+          <w:tab w:val="left" w:pos="9160"/>
+          <w:tab w:val="left" w:pos="10076"/>
+          <w:tab w:val="left" w:pos="10992"/>
+          <w:tab w:val="left" w:pos="11908"/>
+          <w:tab w:val="left" w:pos="12824"/>
+          <w:tab w:val="left" w:pos="13740"/>
+          <w:tab w:val="left" w:pos="14656"/>
+        </w:tabs>
+        <w:spacing w:after="0" w:line="210" w:lineRule="atLeast"/>
+        <w:rPr>
+          <w:rFonts w:ascii="Courier New" w:eastAsia="Times New Roman" w:hAnsi="Courier New" w:cs="Courier New"/>
+          <w:strike/>
+          <w:color w:val="555459"/>
+          <w:sz w:val="20"/>
+          <w:szCs w:val="20"/>
+        </w:rPr>
+      </w:pPr>
+      <w:proofErr w:type="spellStart"/>
+      <w:r>
+        <w:rPr>
+          <w:rFonts w:ascii="Courier New" w:eastAsia="Times New Roman" w:hAnsi="Courier New" w:cs="Courier New"/>
+          <w:strike/>
+          <w:color w:val="555459"/>
+          <w:sz w:val="20"/>
+          <w:szCs w:val="20"/>
+        </w:rPr>
+        <w:t>Enum</w:t>
+      </w:r>
+      <w:proofErr w:type="spellEnd"/>
+      <w:r>
+        <w:rPr>
+          <w:rFonts w:ascii="Courier New" w:eastAsia="Times New Roman" w:hAnsi="Courier New" w:cs="Courier New"/>
+          <w:strike/>
+          <w:color w:val="555459"/>
+          <w:sz w:val="20"/>
+          <w:szCs w:val="20"/>
+        </w:rPr>
+        <w:t xml:space="preserve"> for if the player plays offense, defense, </w:t>
+      </w:r>
+      <w:r>
+        <w:rPr>
+          <w:rFonts w:ascii="Courier New" w:eastAsia="Times New Roman" w:hAnsi="Courier New" w:cs="Courier New"/>
+          <w:strike/>
           <w:color w:val="555459"/>
           <w:sz w:val="20"/>
           <w:szCs w:val="20"/>
@@ -1066,6 +1118,7 @@
       <w:r>
         <w:rPr>
           <w:rFonts w:ascii="Courier New" w:eastAsia="Times New Roman" w:hAnsi="Courier New" w:cs="Courier New"/>
+          <w:strike/>
           <w:color w:val="555459"/>
           <w:sz w:val="20"/>
           <w:szCs w:val="20"/>

</xml_diff>